<commit_message>
added: nmcli d wifi list
</commit_message>
<xml_diff>
--- a/ubuntu terminal commands.docx
+++ b/ubuntu terminal commands.docx
@@ -3761,6 +3761,50 @@
           <w:bCs w:val="false"/>
         </w:rPr>
         <w:t>подробной информации о всех сетевых интерфейсах системы</w:t>
+      </w:r>
+    </w:p>
+    <w:p>
+      <w:pPr>
+        <w:pStyle w:val="Normal"/>
+        <w:widowControl/>
+        <w:suppressAutoHyphens w:val="true"/>
+        <w:bidi w:val="0"/>
+        <w:spacing w:lineRule="auto" w:line="240" w:before="0" w:after="0"/>
+        <w:ind w:hanging="0" w:left="0" w:right="0"/>
+        <w:jc w:val="left"/>
+        <w:rPr>
+          <w:b/>
+          <w:bCs/>
+        </w:rPr>
+      </w:pPr>
+      <w:r>
+        <w:rPr>
+          <w:b/>
+          <w:bCs/>
+        </w:rPr>
+        <w:t>nmcli d wifi list</w:t>
+      </w:r>
+    </w:p>
+    <w:p>
+      <w:pPr>
+        <w:pStyle w:val="Normal"/>
+        <w:widowControl/>
+        <w:suppressAutoHyphens w:val="true"/>
+        <w:bidi w:val="0"/>
+        <w:spacing w:lineRule="auto" w:line="360" w:before="0" w:after="0"/>
+        <w:ind w:hanging="0" w:left="0" w:right="0"/>
+        <w:jc w:val="left"/>
+        <w:rPr>
+          <w:b/>
+          <w:bCs/>
+        </w:rPr>
+      </w:pPr>
+      <w:r>
+        <w:rPr>
+          <w:b w:val="false"/>
+          <w:bCs w:val="false"/>
+        </w:rPr>
+        <w:t>отображение списка доступных сетей Wi-Fi</w:t>
       </w:r>
     </w:p>
     <w:sectPr>

</xml_diff>